<commit_message>
Updating use cases and Data model
</commit_message>
<xml_diff>
--- a/Documentation/Requirements Model/Full use case descriptions/Full Use Case Description - Locate Resource.docx
+++ b/Documentation/Requirements Model/Full use case descriptions/Full Use Case Description - Locate Resource.docx
@@ -22,7 +22,13 @@
         <w:t xml:space="preserve">Use-Case: </w:t>
       </w:r>
       <w:r>
-        <w:t>Locate Resource</w:t>
+        <w:t>A</w:t>
+      </w:r>
+      <w:r>
+        <w:t>ll</w:t>
+      </w:r>
+      <w:r>
+        <w:t>ocate Resource</w:t>
       </w:r>
     </w:p>
     <w:p>
@@ -62,13 +68,7 @@
         <w:ind w:left="1080"/>
       </w:pPr>
       <w:r>
-        <w:t>Wants</w:t>
-      </w:r>
-      <w:r>
-        <w:t xml:space="preserve"> to find a resource for a project they click on the skill required for the project so that they can assign a list of users who hav</w:t>
-      </w:r>
-      <w:r>
-        <w:t>e that skill required and the time available</w:t>
+        <w:t>Wants to find a resource for a project they click on the skill required for the project so that they can assign a list of users who have that skill required and the time available</w:t>
       </w:r>
     </w:p>
     <w:p>
@@ -262,10 +262,7 @@
         </w:rPr>
       </w:pPr>
       <w:r>
-        <w:t xml:space="preserve">The use case begins when </w:t>
-      </w:r>
-      <w:r>
-        <w:t>project manager</w:t>
+        <w:t>The use case begins when project manager</w:t>
       </w:r>
       <w:r>
         <w:t xml:space="preserve"> </w:t>
@@ -987,10 +984,7 @@
               </w:numPr>
             </w:pPr>
             <w:r>
-              <w:t>Notifies project manager 2 of users request</w:t>
-            </w:r>
-            <w:r>
-              <w:t xml:space="preserve"> </w:t>
+              <w:t xml:space="preserve">Notifies project manager 2 of users request </w:t>
             </w:r>
           </w:p>
         </w:tc>
@@ -1226,10 +1220,7 @@
               </w:numPr>
             </w:pPr>
             <w:r>
-              <w:t xml:space="preserve">Clicks </w:t>
-            </w:r>
-            <w:r>
-              <w:t>no, return me to the project management screen</w:t>
+              <w:t>Clicks no, return me to the project management screen</w:t>
             </w:r>
           </w:p>
         </w:tc>
@@ -1633,6 +1624,18 @@
     <w:p>
       <w:pPr>
         <w:pStyle w:val="ListParagraph"/>
+        <w:numPr>
+          <w:ilvl w:val="1"/>
+          <w:numId w:val="3"/>
+        </w:numPr>
+      </w:pPr>
+      <w:r>
+        <w:t>A user has their allocation consumed for the time they are allocated to a new resource.</w:t>
+      </w:r>
+    </w:p>
+    <w:p>
+      <w:pPr>
+        <w:pStyle w:val="ListParagraph"/>
         <w:ind w:left="792"/>
       </w:pPr>
     </w:p>
@@ -1662,8 +1665,6 @@
       <w:r>
         <w:t>There are no special requirements for this use case.</w:t>
       </w:r>
-      <w:bookmarkStart w:id="0" w:name="_GoBack"/>
-      <w:bookmarkEnd w:id="0"/>
     </w:p>
     <w:p>
       <w:pPr>
@@ -1684,7 +1685,12 @@
       </w:pPr>
     </w:p>
     <w:sectPr>
-      <w:headerReference w:type="default" r:id="rId8"/>
+      <w:headerReference w:type="even" r:id="rId8"/>
+      <w:headerReference w:type="default" r:id="rId9"/>
+      <w:footerReference w:type="even" r:id="rId10"/>
+      <w:footerReference w:type="default" r:id="rId11"/>
+      <w:headerReference w:type="first" r:id="rId12"/>
+      <w:footerReference w:type="first" r:id="rId13"/>
       <w:pgSz w:w="11906" w:h="16838"/>
       <w:pgMar w:top="1440" w:right="1440" w:bottom="1440" w:left="1440" w:header="708" w:footer="708" w:gutter="0"/>
       <w:cols w:space="708"/>
@@ -1719,6 +1725,36 @@
 </w:endnotes>
 </file>
 
+<file path=word/footer1.xml><?xml version="1.0" encoding="utf-8"?>
+<w:ftr xmlns:wpc="http://schemas.microsoft.com/office/word/2010/wordprocessingCanvas" xmlns:mc="http://schemas.openxmlformats.org/markup-compatibility/2006" xmlns:o="urn:schemas-microsoft-com:office:office" xmlns:r="http://schemas.openxmlformats.org/officeDocument/2006/relationships" xmlns:m="http://schemas.openxmlformats.org/officeDocument/2006/math" xmlns:v="urn:schemas-microsoft-com:vml" xmlns:wp14="http://schemas.microsoft.com/office/word/2010/wordprocessingDrawing" xmlns:wp="http://schemas.openxmlformats.org/drawingml/2006/wordprocessingDrawing" xmlns:w10="urn:schemas-microsoft-com:office:word" xmlns:w="http://schemas.openxmlformats.org/wordprocessingml/2006/main" xmlns:w14="http://schemas.microsoft.com/office/word/2010/wordml" xmlns:wpg="http://schemas.microsoft.com/office/word/2010/wordprocessingGroup" xmlns:wpi="http://schemas.microsoft.com/office/word/2010/wordprocessingInk" xmlns:wne="http://schemas.microsoft.com/office/word/2006/wordml" xmlns:wps="http://schemas.microsoft.com/office/word/2010/wordprocessingShape" mc:Ignorable="w14 wp14">
+  <w:p>
+    <w:pPr>
+      <w:pStyle w:val="Footer"/>
+    </w:pPr>
+  </w:p>
+</w:ftr>
+</file>
+
+<file path=word/footer2.xml><?xml version="1.0" encoding="utf-8"?>
+<w:ftr xmlns:wpc="http://schemas.microsoft.com/office/word/2010/wordprocessingCanvas" xmlns:mc="http://schemas.openxmlformats.org/markup-compatibility/2006" xmlns:o="urn:schemas-microsoft-com:office:office" xmlns:r="http://schemas.openxmlformats.org/officeDocument/2006/relationships" xmlns:m="http://schemas.openxmlformats.org/officeDocument/2006/math" xmlns:v="urn:schemas-microsoft-com:vml" xmlns:wp14="http://schemas.microsoft.com/office/word/2010/wordprocessingDrawing" xmlns:wp="http://schemas.openxmlformats.org/drawingml/2006/wordprocessingDrawing" xmlns:w10="urn:schemas-microsoft-com:office:word" xmlns:w="http://schemas.openxmlformats.org/wordprocessingml/2006/main" xmlns:w14="http://schemas.microsoft.com/office/word/2010/wordml" xmlns:wpg="http://schemas.microsoft.com/office/word/2010/wordprocessingGroup" xmlns:wpi="http://schemas.microsoft.com/office/word/2010/wordprocessingInk" xmlns:wne="http://schemas.microsoft.com/office/word/2006/wordml" xmlns:wps="http://schemas.microsoft.com/office/word/2010/wordprocessingShape" mc:Ignorable="w14 wp14">
+  <w:p>
+    <w:pPr>
+      <w:pStyle w:val="Footer"/>
+    </w:pPr>
+  </w:p>
+</w:ftr>
+</file>
+
+<file path=word/footer3.xml><?xml version="1.0" encoding="utf-8"?>
+<w:ftr xmlns:wpc="http://schemas.microsoft.com/office/word/2010/wordprocessingCanvas" xmlns:mc="http://schemas.openxmlformats.org/markup-compatibility/2006" xmlns:o="urn:schemas-microsoft-com:office:office" xmlns:r="http://schemas.openxmlformats.org/officeDocument/2006/relationships" xmlns:m="http://schemas.openxmlformats.org/officeDocument/2006/math" xmlns:v="urn:schemas-microsoft-com:vml" xmlns:wp14="http://schemas.microsoft.com/office/word/2010/wordprocessingDrawing" xmlns:wp="http://schemas.openxmlformats.org/drawingml/2006/wordprocessingDrawing" xmlns:w10="urn:schemas-microsoft-com:office:word" xmlns:w="http://schemas.openxmlformats.org/wordprocessingml/2006/main" xmlns:w14="http://schemas.microsoft.com/office/word/2010/wordml" xmlns:wpg="http://schemas.microsoft.com/office/word/2010/wordprocessingGroup" xmlns:wpi="http://schemas.microsoft.com/office/word/2010/wordprocessingInk" xmlns:wne="http://schemas.microsoft.com/office/word/2006/wordml" xmlns:wps="http://schemas.microsoft.com/office/word/2010/wordprocessingShape" mc:Ignorable="w14 wp14">
+  <w:p>
+    <w:pPr>
+      <w:pStyle w:val="Footer"/>
+    </w:pPr>
+  </w:p>
+</w:ftr>
+</file>
+
 <file path=word/footnotes.xml><?xml version="1.0" encoding="utf-8"?>
 <w:footnotes xmlns:wpc="http://schemas.microsoft.com/office/word/2010/wordprocessingCanvas" xmlns:mc="http://schemas.openxmlformats.org/markup-compatibility/2006" xmlns:o="urn:schemas-microsoft-com:office:office" xmlns:r="http://schemas.openxmlformats.org/officeDocument/2006/relationships" xmlns:m="http://schemas.openxmlformats.org/officeDocument/2006/math" xmlns:v="urn:schemas-microsoft-com:vml" xmlns:wp14="http://schemas.microsoft.com/office/word/2010/wordprocessingDrawing" xmlns:wp="http://schemas.openxmlformats.org/drawingml/2006/wordprocessingDrawing" xmlns:w10="urn:schemas-microsoft-com:office:word" xmlns:w="http://schemas.openxmlformats.org/wordprocessingml/2006/main" xmlns:w14="http://schemas.microsoft.com/office/word/2010/wordml" xmlns:wpg="http://schemas.microsoft.com/office/word/2010/wordprocessingGroup" xmlns:wpi="http://schemas.microsoft.com/office/word/2010/wordprocessingInk" xmlns:wne="http://schemas.microsoft.com/office/word/2006/wordml" xmlns:wps="http://schemas.microsoft.com/office/word/2010/wordprocessingShape" mc:Ignorable="w14 wp14">
   <w:footnote w:type="separator" w:id="-1">
@@ -1745,6 +1781,16 @@
 </file>
 
 <file path=word/header1.xml><?xml version="1.0" encoding="utf-8"?>
+<w:hdr xmlns:wpc="http://schemas.microsoft.com/office/word/2010/wordprocessingCanvas" xmlns:mc="http://schemas.openxmlformats.org/markup-compatibility/2006" xmlns:o="urn:schemas-microsoft-com:office:office" xmlns:r="http://schemas.openxmlformats.org/officeDocument/2006/relationships" xmlns:m="http://schemas.openxmlformats.org/officeDocument/2006/math" xmlns:v="urn:schemas-microsoft-com:vml" xmlns:wp14="http://schemas.microsoft.com/office/word/2010/wordprocessingDrawing" xmlns:wp="http://schemas.openxmlformats.org/drawingml/2006/wordprocessingDrawing" xmlns:w10="urn:schemas-microsoft-com:office:word" xmlns:w="http://schemas.openxmlformats.org/wordprocessingml/2006/main" xmlns:w14="http://schemas.microsoft.com/office/word/2010/wordml" xmlns:wpg="http://schemas.microsoft.com/office/word/2010/wordprocessingGroup" xmlns:wpi="http://schemas.microsoft.com/office/word/2010/wordprocessingInk" xmlns:wne="http://schemas.microsoft.com/office/word/2006/wordml" xmlns:wps="http://schemas.microsoft.com/office/word/2010/wordprocessingShape" mc:Ignorable="w14 wp14">
+  <w:p>
+    <w:pPr>
+      <w:pStyle w:val="Header"/>
+    </w:pPr>
+  </w:p>
+</w:hdr>
+</file>
+
+<file path=word/header2.xml><?xml version="1.0" encoding="utf-8"?>
 <w:hdr xmlns:wpc="http://schemas.microsoft.com/office/word/2010/wordprocessingCanvas" xmlns:mc="http://schemas.openxmlformats.org/markup-compatibility/2006" xmlns:o="urn:schemas-microsoft-com:office:office" xmlns:r="http://schemas.openxmlformats.org/officeDocument/2006/relationships" xmlns:m="http://schemas.openxmlformats.org/officeDocument/2006/math" xmlns:v="urn:schemas-microsoft-com:vml" xmlns:wp14="http://schemas.microsoft.com/office/word/2010/wordprocessingDrawing" xmlns:wp="http://schemas.openxmlformats.org/drawingml/2006/wordprocessingDrawing" xmlns:w10="urn:schemas-microsoft-com:office:word" xmlns:w="http://schemas.openxmlformats.org/wordprocessingml/2006/main" xmlns:w14="http://schemas.microsoft.com/office/word/2010/wordml" xmlns:wpg="http://schemas.microsoft.com/office/word/2010/wordprocessingGroup" xmlns:wpi="http://schemas.microsoft.com/office/word/2010/wordprocessingInk" xmlns:wne="http://schemas.microsoft.com/office/word/2006/wordml" xmlns:wps="http://schemas.microsoft.com/office/word/2010/wordprocessingShape" mc:Ignorable="w14 wp14">
   <w:tbl>
     <w:tblPr>
@@ -1794,7 +1840,15 @@
             <w:t>Use-case Specification</w:t>
           </w:r>
           <w:r>
-            <w:t>: Locate Resource</w:t>
+            <w:t xml:space="preserve">: </w:t>
+          </w:r>
+          <w:r>
+            <w:t>All</w:t>
+          </w:r>
+          <w:bookmarkStart w:id="0" w:name="_GoBack"/>
+          <w:bookmarkEnd w:id="0"/>
+          <w:r>
+            <w:t>ocate Resource</w:t>
           </w:r>
         </w:p>
       </w:tc>
@@ -1816,6 +1870,16 @@
       </w:tc>
     </w:tr>
   </w:tbl>
+  <w:p>
+    <w:pPr>
+      <w:pStyle w:val="Header"/>
+    </w:pPr>
+  </w:p>
+</w:hdr>
+</file>
+
+<file path=word/header3.xml><?xml version="1.0" encoding="utf-8"?>
+<w:hdr xmlns:wpc="http://schemas.microsoft.com/office/word/2010/wordprocessingCanvas" xmlns:mc="http://schemas.openxmlformats.org/markup-compatibility/2006" xmlns:o="urn:schemas-microsoft-com:office:office" xmlns:r="http://schemas.openxmlformats.org/officeDocument/2006/relationships" xmlns:m="http://schemas.openxmlformats.org/officeDocument/2006/math" xmlns:v="urn:schemas-microsoft-com:vml" xmlns:wp14="http://schemas.microsoft.com/office/word/2010/wordprocessingDrawing" xmlns:wp="http://schemas.openxmlformats.org/drawingml/2006/wordprocessingDrawing" xmlns:w10="urn:schemas-microsoft-com:office:word" xmlns:w="http://schemas.openxmlformats.org/wordprocessingml/2006/main" xmlns:w14="http://schemas.microsoft.com/office/word/2010/wordml" xmlns:wpg="http://schemas.microsoft.com/office/word/2010/wordprocessingGroup" xmlns:wpi="http://schemas.microsoft.com/office/word/2010/wordprocessingInk" xmlns:wne="http://schemas.microsoft.com/office/word/2006/wordml" xmlns:wps="http://schemas.microsoft.com/office/word/2010/wordprocessingShape" mc:Ignorable="w14 wp14">
   <w:p>
     <w:pPr>
       <w:pStyle w:val="Header"/>
@@ -3974,7 +4038,7 @@
   <a:extraClrSchemeLst/>
   <a:extLst>
     <a:ext uri="{05A4C25C-085E-4340-85A3-A5531E510DB2}">
-      <thm15:themeFamily xmlns:thm15="http://schemas.microsoft.com/office/thememl/2012/main" xmlns="" name="Office Theme" id="{62F939B6-93AF-4DB8-9C6B-D6C7DFDC589F}" vid="{4A3C46E8-61CC-4603-A589-7422A47A8E4A}"/>
+      <thm15:themeFamily xmlns="" xmlns:thm15="http://schemas.microsoft.com/office/thememl/2012/main" name="Office Theme" id="{62F939B6-93AF-4DB8-9C6B-D6C7DFDC589F}" vid="{4A3C46E8-61CC-4603-A589-7422A47A8E4A}"/>
     </a:ext>
   </a:extLst>
 </a:theme>

</xml_diff>